<commit_message>
display list in MainCopy6
</commit_message>
<xml_diff>
--- a/Thesis_Yen/封面、中文摘要/論文封面-Yen.docx
+++ b/Thesis_Yen/封面、中文摘要/論文封面-Yen.docx
@@ -114,8 +114,10 @@
           <w:szCs w:val="48"/>
           <w:lang w:val="zh-TW"/>
         </w:rPr>
-        <w:t xml:space="preserve"> (初稿)</w:t>
-      </w:r>
+        <w:t xml:space="preserve"> </w:t>
+      </w:r>
+      <w:bookmarkStart w:id="0" w:name="_GoBack"/>
+      <w:bookmarkEnd w:id="0"/>
     </w:p>
     <w:p>
       <w:pPr>
@@ -210,8 +212,6 @@
           <w:szCs w:val="40"/>
         </w:rPr>
       </w:pPr>
-      <w:bookmarkStart w:id="0" w:name="_GoBack"/>
-      <w:bookmarkEnd w:id="0"/>
       <w:r>
         <w:rPr>
           <w:rFonts w:hint="eastAsia"/>
@@ -1603,6 +1603,7 @@
   <w:style w:type="character" w:default="1" w:styleId="a0">
     <w:name w:val="Default Paragraph Font"/>
     <w:uiPriority w:val="1"/>
+    <w:semiHidden/>
     <w:unhideWhenUsed/>
   </w:style>
   <w:style w:type="table" w:default="1" w:styleId="a1">
@@ -2013,7 +2014,7 @@
 </file>
 
 <file path=customXml/itemProps1.xml><?xml version="1.0" encoding="utf-8"?>
-<ds:datastoreItem xmlns:ds="http://schemas.openxmlformats.org/officeDocument/2006/customXml" ds:itemID="{613CDDCD-21B3-47C4-9077-4B3CA564B487}">
+<ds:datastoreItem xmlns:ds="http://schemas.openxmlformats.org/officeDocument/2006/customXml" ds:itemID="{B74BFE6D-2D7B-4A36-8C64-04F63FC6C15F}">
   <ds:schemaRefs>
     <ds:schemaRef ds:uri="http://schemas.openxmlformats.org/officeDocument/2006/bibliography"/>
   </ds:schemaRefs>

</xml_diff>